<commit_message>
learning datatype, enums, type inference, type annotation and interface.
</commit_message>
<xml_diff>
--- a/doc for typescript.docx
+++ b/doc for typescript.docx
@@ -84,7 +84,7 @@
     <w:p>
       <w:r>
         <w:pict w14:anchorId="0E0EF61C">
-          <v:rect id="_x0000_i1082" style="width:0;height:1.5pt" o:hralign="center" o:hrstd="t" o:hr="t" fillcolor="#a0a0a0" stroked="f"/>
+          <v:rect id="_x0000_i1025" style="width:0;height:1.5pt" o:hralign="center" o:hrstd="t" o:hr="t" fillcolor="#a0a0a0" stroked="f"/>
         </w:pict>
       </w:r>
     </w:p>
@@ -132,7 +132,7 @@
     <w:p>
       <w:r>
         <w:pict w14:anchorId="6F04412C">
-          <v:rect id="_x0000_i1083" style="width:0;height:1.5pt" o:hralign="center" o:hrstd="t" o:hr="t" fillcolor="#a0a0a0" stroked="f"/>
+          <v:rect id="_x0000_i1026" style="width:0;height:1.5pt" o:hralign="center" o:hrstd="t" o:hr="t" fillcolor="#a0a0a0" stroked="f"/>
         </w:pict>
       </w:r>
     </w:p>
@@ -180,7 +180,7 @@
     <w:p>
       <w:r>
         <w:pict w14:anchorId="11452D3F">
-          <v:rect id="_x0000_i1084" style="width:0;height:1.5pt" o:hralign="center" o:hrstd="t" o:hr="t" fillcolor="#a0a0a0" stroked="f"/>
+          <v:rect id="_x0000_i1027" style="width:0;height:1.5pt" o:hralign="center" o:hrstd="t" o:hr="t" fillcolor="#a0a0a0" stroked="f"/>
         </w:pict>
       </w:r>
     </w:p>
@@ -215,7 +215,7 @@
     <w:p>
       <w:r>
         <w:pict w14:anchorId="25E591E5">
-          <v:rect id="_x0000_i1085" style="width:0;height:1.5pt" o:hralign="center" o:hrstd="t" o:hr="t" fillcolor="#a0a0a0" stroked="f"/>
+          <v:rect id="_x0000_i1028" style="width:0;height:1.5pt" o:hralign="center" o:hrstd="t" o:hr="t" fillcolor="#a0a0a0" stroked="f"/>
         </w:pict>
       </w:r>
     </w:p>
@@ -316,7 +316,7 @@
       <w:r>
         <w:lastRenderedPageBreak/>
         <w:pict w14:anchorId="731AC705">
-          <v:rect id="_x0000_i1086" style="width:0;height:1.5pt" o:hralign="center" o:hrstd="t" o:hr="t" fillcolor="#a0a0a0" stroked="f"/>
+          <v:rect id="_x0000_i1029" style="width:0;height:1.5pt" o:hralign="center" o:hrstd="t" o:hr="t" fillcolor="#a0a0a0" stroked="f"/>
         </w:pict>
       </w:r>
     </w:p>
@@ -410,7 +410,7 @@
     <w:p>
       <w:r>
         <w:pict w14:anchorId="6551F9EF">
-          <v:rect id="_x0000_i1087" style="width:0;height:1.5pt" o:hralign="center" o:hrstd="t" o:hr="t" fillcolor="#a0a0a0" stroked="f"/>
+          <v:rect id="_x0000_i1030" style="width:0;height:1.5pt" o:hralign="center" o:hrstd="t" o:hr="t" fillcolor="#a0a0a0" stroked="f"/>
         </w:pict>
       </w:r>
     </w:p>
@@ -539,7 +539,7 @@
     <w:p>
       <w:r>
         <w:pict w14:anchorId="14EE2E0D">
-          <v:rect id="_x0000_i1088" style="width:0;height:1.5pt" o:hralign="center" o:hrstd="t" o:hr="t" fillcolor="#a0a0a0" stroked="f"/>
+          <v:rect id="_x0000_i1031" style="width:0;height:1.5pt" o:hralign="center" o:hrstd="t" o:hr="t" fillcolor="#a0a0a0" stroked="f"/>
         </w:pict>
       </w:r>
     </w:p>
@@ -581,7 +581,7 @@
     <w:p>
       <w:r>
         <w:pict w14:anchorId="1069759A">
-          <v:rect id="_x0000_i1089" style="width:0;height:1.5pt" o:hralign="center" o:hrstd="t" o:hr="t" fillcolor="#a0a0a0" stroked="f"/>
+          <v:rect id="_x0000_i1032" style="width:0;height:1.5pt" o:hralign="center" o:hrstd="t" o:hr="t" fillcolor="#a0a0a0" stroked="f"/>
         </w:pict>
       </w:r>
     </w:p>
@@ -692,7 +692,7 @@
     <w:p>
       <w:r>
         <w:pict w14:anchorId="38D1565C">
-          <v:rect id="_x0000_i1090" style="width:0;height:1.5pt" o:hralign="center" o:hrstd="t" o:hr="t" fillcolor="#a0a0a0" stroked="f"/>
+          <v:rect id="_x0000_i1033" style="width:0;height:1.5pt" o:hralign="center" o:hrstd="t" o:hr="t" fillcolor="#a0a0a0" stroked="f"/>
         </w:pict>
       </w:r>
     </w:p>
@@ -808,15 +808,18 @@
           <w:lang w:eastAsia="en-IN"/>
         </w:rPr>
       </w:pPr>
-      <w:r>
-        <w:rPr>
-          <w:rFonts w:ascii="Times New Roman" w:eastAsia="Times New Roman" w:hAnsi="Times New Roman" w:cs="Times New Roman"/>
+      <w:bookmarkStart w:id="0" w:name="_GoBack"/>
+      <w:r>
+        <w:rPr>
+          <w:rFonts w:ascii="Times New Roman" w:eastAsia="Times New Roman" w:hAnsi="Times New Roman" w:cs="Times New Roman"/>
+          <w:b/>
           <w:sz w:val="24"/>
           <w:szCs w:val="24"/>
           <w:lang w:eastAsia="en-IN"/>
         </w:rPr>
         <w:t>Definition:</w:t>
       </w:r>
+      <w:bookmarkEnd w:id="0"/>
       <w:r>
         <w:rPr>
           <w:rFonts w:ascii="Times New Roman" w:eastAsia="Times New Roman" w:hAnsi="Times New Roman" w:cs="Times New Roman"/>
@@ -841,6 +844,7 @@
       <w:r>
         <w:rPr>
           <w:rFonts w:ascii="Times New Roman" w:eastAsia="Times New Roman" w:hAnsi="Times New Roman" w:cs="Times New Roman"/>
+          <w:b/>
           <w:sz w:val="24"/>
           <w:szCs w:val="24"/>
           <w:lang w:eastAsia="en-IN"/>
@@ -1158,14 +1162,16 @@
         <w:spacing w:before="100" w:beforeAutospacing="1" w:after="100" w:afterAutospacing="1" w:line="240" w:lineRule="auto"/>
         <w:rPr>
           <w:rFonts w:ascii="Times New Roman" w:eastAsia="Times New Roman" w:hAnsi="Times New Roman" w:cs="Times New Roman"/>
-          <w:sz w:val="24"/>
-          <w:szCs w:val="24"/>
-          <w:lang w:eastAsia="en-IN"/>
-        </w:rPr>
-      </w:pPr>
-      <w:r>
-        <w:rPr>
-          <w:rFonts w:ascii="Times New Roman" w:eastAsia="Times New Roman" w:hAnsi="Times New Roman" w:cs="Times New Roman"/>
+          <w:b/>
+          <w:sz w:val="24"/>
+          <w:szCs w:val="24"/>
+          <w:lang w:eastAsia="en-IN"/>
+        </w:rPr>
+      </w:pPr>
+      <w:r>
+        <w:rPr>
+          <w:rFonts w:ascii="Times New Roman" w:eastAsia="Times New Roman" w:hAnsi="Times New Roman" w:cs="Times New Roman"/>
+          <w:b/>
           <w:sz w:val="24"/>
           <w:szCs w:val="24"/>
           <w:lang w:eastAsia="en-IN"/>
@@ -1229,14 +1235,16 @@
         <w:spacing w:before="100" w:beforeAutospacing="1" w:after="100" w:afterAutospacing="1" w:line="240" w:lineRule="auto"/>
         <w:rPr>
           <w:rFonts w:ascii="Times New Roman" w:eastAsia="Times New Roman" w:hAnsi="Times New Roman" w:cs="Times New Roman"/>
-          <w:sz w:val="24"/>
-          <w:szCs w:val="24"/>
-          <w:lang w:eastAsia="en-IN"/>
-        </w:rPr>
-      </w:pPr>
-      <w:r>
-        <w:rPr>
-          <w:rFonts w:ascii="Times New Roman" w:eastAsia="Times New Roman" w:hAnsi="Times New Roman" w:cs="Times New Roman"/>
+          <w:b/>
+          <w:sz w:val="24"/>
+          <w:szCs w:val="24"/>
+          <w:lang w:eastAsia="en-IN"/>
+        </w:rPr>
+      </w:pPr>
+      <w:r>
+        <w:rPr>
+          <w:rFonts w:ascii="Times New Roman" w:eastAsia="Times New Roman" w:hAnsi="Times New Roman" w:cs="Times New Roman"/>
+          <w:b/>
           <w:sz w:val="24"/>
           <w:szCs w:val="24"/>
           <w:lang w:eastAsia="en-IN"/>
@@ -1314,18 +1322,6 @@
           <w:lang w:eastAsia="en-IN"/>
         </w:rPr>
       </w:pPr>
-      <w:r>
-        <w:rPr>
-          <w:rFonts w:ascii="Times New Roman" w:eastAsia="Times New Roman" w:hAnsi="Times New Roman" w:cs="Times New Roman"/>
-          <w:sz w:val="24"/>
-          <w:szCs w:val="24"/>
-          <w:lang w:eastAsia="en-IN"/>
-        </w:rPr>
-        <w:lastRenderedPageBreak/>
-        <w:t>Day 1 end</w:t>
-      </w:r>
-      <w:bookmarkStart w:id="0" w:name="_GoBack"/>
-      <w:bookmarkEnd w:id="0"/>
     </w:p>
     <w:sectPr>
       <w:pgSz w:w="11906" w:h="16838"/>

</xml_diff>

<commit_message>
learning about class and objects in ts
</commit_message>
<xml_diff>
--- a/doc for typescript.docx
+++ b/doc for typescript.docx
@@ -9,6 +9,7 @@
         <w:rPr>
           <w:rFonts w:asciiTheme="minorHAnsi" w:hAnsiTheme="minorHAnsi" w:cstheme="minorHAnsi"/>
           <w:color w:val="000000" w:themeColor="text1"/>
+          <w:sz w:val="40"/>
         </w:rPr>
       </w:pPr>
       <w:r>
@@ -17,6 +18,7 @@
           <w:rFonts w:asciiTheme="minorHAnsi" w:hAnsiTheme="minorHAnsi" w:cstheme="minorHAnsi"/>
           <w:bCs w:val="0"/>
           <w:color w:val="000000" w:themeColor="text1"/>
+          <w:sz w:val="40"/>
         </w:rPr>
         <w:t xml:space="preserve">Learning TypeScript </w:t>
       </w:r>
@@ -808,7 +810,6 @@
           <w:lang w:eastAsia="en-IN"/>
         </w:rPr>
       </w:pPr>
-      <w:bookmarkStart w:id="0" w:name="_GoBack"/>
       <w:r>
         <w:rPr>
           <w:rFonts w:ascii="Times New Roman" w:eastAsia="Times New Roman" w:hAnsi="Times New Roman" w:cs="Times New Roman"/>
@@ -819,7 +820,6 @@
         </w:rPr>
         <w:t>Definition:</w:t>
       </w:r>
-      <w:bookmarkEnd w:id="0"/>
       <w:r>
         <w:rPr>
           <w:rFonts w:ascii="Times New Roman" w:eastAsia="Times New Roman" w:hAnsi="Times New Roman" w:cs="Times New Roman"/>
@@ -1310,6 +1310,984 @@
           <w:lang w:eastAsia="en-IN"/>
         </w:rPr>
         <w:t>.</w:t>
+      </w:r>
+    </w:p>
+    <w:p>
+      <w:pPr>
+        <w:pStyle w:val="Heading3"/>
+        <w:rPr>
+          <w:sz w:val="32"/>
+        </w:rPr>
+      </w:pPr>
+      <w:r>
+        <w:rPr>
+          <w:sz w:val="32"/>
+        </w:rPr>
+        <w:lastRenderedPageBreak/>
+        <w:t>Extending Interfaces</w:t>
+      </w:r>
+    </w:p>
+    <w:p>
+      <w:pPr>
+        <w:pStyle w:val="NormalWeb"/>
+      </w:pPr>
+      <w:r>
+        <w:rPr>
+          <w:b/>
+        </w:rPr>
+        <w:t>Definition</w:t>
+      </w:r>
+      <w:r>
+        <w:t>:</w:t>
+      </w:r>
+      <w:r>
+        <w:br/>
+        <w:t xml:space="preserve">When one interface inherits properties from another interface using the </w:t>
+      </w:r>
+      <w:r>
+        <w:rPr>
+          <w:rStyle w:val="HTMLCode"/>
+        </w:rPr>
+        <w:t>extends</w:t>
+      </w:r>
+      <w:r>
+        <w:t xml:space="preserve"> keyword, allowing reusability and structured design in TypeScript.</w:t>
+      </w:r>
+    </w:p>
+    <w:p>
+      <w:r>
+        <w:pict w14:anchorId="3DAFBA41">
+          <v:rect id="_x0000_i1037" style="width:0;height:1.5pt" o:hralign="center" o:hrstd="t" o:hr="t" fillcolor="#a0a0a0" stroked="f"/>
+        </w:pict>
+      </w:r>
+    </w:p>
+    <w:p>
+      <w:pPr>
+        <w:pStyle w:val="NormalWeb"/>
+      </w:pPr>
+      <w:r>
+        <w:t>Create a USER interface</w:t>
+      </w:r>
+      <w:r>
+        <w:br/>
+        <w:t>Define an interface with properties:</w:t>
+      </w:r>
+      <w:r>
+        <w:br/>
+        <w:t xml:space="preserve">• </w:t>
+      </w:r>
+      <w:proofErr w:type="gramStart"/>
+      <w:r>
+        <w:t>name :</w:t>
+      </w:r>
+      <w:proofErr w:type="gramEnd"/>
+      <w:r>
+        <w:t xml:space="preserve"> string</w:t>
+      </w:r>
+      <w:r>
+        <w:br/>
+        <w:t>• email : string</w:t>
+      </w:r>
+      <w:r>
+        <w:br/>
+        <w:t>• password : string</w:t>
+      </w:r>
+      <w:r>
+        <w:br/>
+        <w:t>• age : number</w:t>
+      </w:r>
+    </w:p>
+    <w:p>
+      <w:r>
+        <w:pict w14:anchorId="1989343F">
+          <v:rect id="_x0000_i1038" style="width:0;height:1.5pt" o:hralign="center" o:hrstd="t" o:hr="t" fillcolor="#a0a0a0" stroked="f"/>
+        </w:pict>
+      </w:r>
+    </w:p>
+    <w:p>
+      <w:pPr>
+        <w:pStyle w:val="NormalWeb"/>
+      </w:pPr>
+      <w:r>
+        <w:t>Extend USER interface with ADMIN</w:t>
+      </w:r>
+      <w:r>
+        <w:br/>
+        <w:t>Create an ADMIN interface that extends the USER interface and adds its own property:</w:t>
+      </w:r>
+      <w:r>
+        <w:br/>
+        <w:t xml:space="preserve">• </w:t>
+      </w:r>
+      <w:proofErr w:type="spellStart"/>
+      <w:proofErr w:type="gramStart"/>
+      <w:r>
+        <w:t>isAdmin</w:t>
+      </w:r>
+      <w:proofErr w:type="spellEnd"/>
+      <w:r>
+        <w:t xml:space="preserve"> :</w:t>
+      </w:r>
+      <w:proofErr w:type="gramEnd"/>
+      <w:r>
+        <w:t xml:space="preserve"> </w:t>
+      </w:r>
+      <w:proofErr w:type="spellStart"/>
+      <w:r>
+        <w:t>boolean</w:t>
+      </w:r>
+      <w:proofErr w:type="spellEnd"/>
+    </w:p>
+    <w:p>
+      <w:r>
+        <w:pict w14:anchorId="3FA60631">
+          <v:rect id="_x0000_i1039" style="width:0;height:1.5pt" o:hralign="center" o:hrstd="t" o:hr="t" fillcolor="#a0a0a0" stroked="f"/>
+        </w:pict>
+      </w:r>
+    </w:p>
+    <w:p>
+      <w:pPr>
+        <w:pStyle w:val="NormalWeb"/>
+      </w:pPr>
+      <w:r>
+        <w:rPr>
+          <w:b/>
+        </w:rPr>
+        <w:t>Example</w:t>
+      </w:r>
+      <w:r>
+        <w:t>:</w:t>
+      </w:r>
+    </w:p>
+    <w:p>
+      <w:pPr>
+        <w:pStyle w:val="NormalWeb"/>
+      </w:pPr>
+      <w:r>
+        <w:t>We create a user object with:</w:t>
+      </w:r>
+      <w:r>
+        <w:br/>
+        <w:t>• name as "alpha"</w:t>
+      </w:r>
+      <w:r>
+        <w:br/>
+        <w:t>• age as 21</w:t>
+      </w:r>
+      <w:r>
+        <w:br/>
+        <w:t>• email as "alpha@a.com"</w:t>
+      </w:r>
+      <w:r>
+        <w:br/>
+        <w:t>• password as "password"</w:t>
+      </w:r>
+    </w:p>
+    <w:p>
+      <w:pPr>
+        <w:pStyle w:val="NormalWeb"/>
+      </w:pPr>
+      <w:r>
+        <w:t>We create an admin object with:</w:t>
+      </w:r>
+      <w:r>
+        <w:br/>
+        <w:t>• name as "admin1"</w:t>
+      </w:r>
+      <w:r>
+        <w:br/>
+        <w:t>• age as 22</w:t>
+      </w:r>
+      <w:r>
+        <w:br/>
+        <w:t>• email as "harsh@h.com"</w:t>
+      </w:r>
+      <w:r>
+        <w:br/>
+        <w:t>• password as "admin"</w:t>
+      </w:r>
+      <w:r>
+        <w:br/>
+        <w:t xml:space="preserve">• </w:t>
+      </w:r>
+      <w:proofErr w:type="spellStart"/>
+      <w:r>
+        <w:t>isAdmin</w:t>
+      </w:r>
+      <w:proofErr w:type="spellEnd"/>
+      <w:r>
+        <w:t xml:space="preserve"> as true</w:t>
+      </w:r>
+    </w:p>
+    <w:p>
+      <w:r>
+        <w:pict w14:anchorId="5F484D35">
+          <v:rect id="_x0000_i1040" style="width:0;height:1.5pt" o:hralign="center" o:hrstd="t" o:hr="t" fillcolor="#a0a0a0" stroked="f"/>
+        </w:pict>
+      </w:r>
+    </w:p>
+    <w:p>
+      <w:pPr>
+        <w:pStyle w:val="NormalWeb"/>
+      </w:pPr>
+      <w:proofErr w:type="spellStart"/>
+      <w:r>
+        <w:rPr>
+          <w:b/>
+        </w:rPr>
+        <w:t>Explan</w:t>
+      </w:r>
+      <w:r>
+        <w:rPr>
+          <w:b/>
+        </w:rPr>
+        <w:t>b</w:t>
+      </w:r>
+      <w:r>
+        <w:rPr>
+          <w:b/>
+        </w:rPr>
+        <w:t>ation</w:t>
+      </w:r>
+      <w:proofErr w:type="spellEnd"/>
+      <w:r>
+        <w:t>:</w:t>
+      </w:r>
+      <w:r>
+        <w:br/>
+        <w:t xml:space="preserve">Here, the ADMIN interface extends USER, meaning it inherits all properties of USER (name, email, password, age) and has its own property </w:t>
+      </w:r>
+      <w:proofErr w:type="spellStart"/>
+      <w:r>
+        <w:t>isAdmin</w:t>
+      </w:r>
+      <w:proofErr w:type="spellEnd"/>
+      <w:r>
+        <w:t>. This ensures the admin object contains both user properties and admin-specific properties without redefining them.</w:t>
+      </w:r>
+    </w:p>
+    <w:p>
+      <w:r>
+        <w:pict w14:anchorId="73C6C810">
+          <v:rect id="_x0000_i1041" style="width:0;height:1.5pt" o:hralign="center" o:hrstd="t" o:hr="t" fillcolor="#a0a0a0" stroked="f"/>
+        </w:pict>
+      </w:r>
+    </w:p>
+    <w:p>
+      <w:pPr>
+        <w:pStyle w:val="Heading3"/>
+      </w:pPr>
+      <w:r>
+        <w:t>Interface Merging</w:t>
+      </w:r>
+    </w:p>
+    <w:p>
+      <w:pPr>
+        <w:pStyle w:val="NormalWeb"/>
+      </w:pPr>
+      <w:r>
+        <w:rPr>
+          <w:b/>
+        </w:rPr>
+        <w:lastRenderedPageBreak/>
+        <w:t>Definition</w:t>
+      </w:r>
+      <w:r>
+        <w:t>:</w:t>
+      </w:r>
+      <w:r>
+        <w:br/>
+        <w:t>When two interfaces have the same name in TypeScript, they merge into a single interface containing all combined properties.</w:t>
+      </w:r>
+    </w:p>
+    <w:p>
+      <w:pPr>
+        <w:pStyle w:val="NormalWeb"/>
+      </w:pPr>
+      <w:r>
+        <w:rPr>
+          <w:b/>
+        </w:rPr>
+        <w:t>Example</w:t>
+      </w:r>
+      <w:r>
+        <w:t>:</w:t>
+      </w:r>
+    </w:p>
+    <w:p>
+      <w:pPr>
+        <w:pStyle w:val="NormalWeb"/>
+      </w:pPr>
+      <w:r>
+        <w:t xml:space="preserve">If you declare interface </w:t>
+      </w:r>
+      <w:proofErr w:type="spellStart"/>
+      <w:r>
+        <w:t>abab</w:t>
+      </w:r>
+      <w:proofErr w:type="spellEnd"/>
+      <w:r>
+        <w:t xml:space="preserve"> with:</w:t>
+      </w:r>
+      <w:r>
+        <w:br/>
+        <w:t xml:space="preserve">• </w:t>
+      </w:r>
+      <w:proofErr w:type="gramStart"/>
+      <w:r>
+        <w:t>name :</w:t>
+      </w:r>
+      <w:proofErr w:type="gramEnd"/>
+      <w:r>
+        <w:t xml:space="preserve"> string</w:t>
+      </w:r>
+    </w:p>
+    <w:p>
+      <w:pPr>
+        <w:pStyle w:val="NormalWeb"/>
+      </w:pPr>
+      <w:r>
+        <w:t xml:space="preserve">And declare another interface </w:t>
+      </w:r>
+      <w:proofErr w:type="spellStart"/>
+      <w:r>
+        <w:t>abab</w:t>
+      </w:r>
+      <w:proofErr w:type="spellEnd"/>
+      <w:r>
+        <w:t xml:space="preserve"> with:</w:t>
+      </w:r>
+      <w:r>
+        <w:br/>
+        <w:t xml:space="preserve">• </w:t>
+      </w:r>
+      <w:proofErr w:type="gramStart"/>
+      <w:r>
+        <w:t>email :</w:t>
+      </w:r>
+      <w:proofErr w:type="gramEnd"/>
+      <w:r>
+        <w:t xml:space="preserve"> string</w:t>
+      </w:r>
+    </w:p>
+    <w:p>
+      <w:pPr>
+        <w:pStyle w:val="NormalWeb"/>
+      </w:pPr>
+      <w:r>
+        <w:t xml:space="preserve">Both interfaces merge, so when using the </w:t>
+      </w:r>
+      <w:proofErr w:type="spellStart"/>
+      <w:r>
+        <w:t>abab</w:t>
+      </w:r>
+      <w:proofErr w:type="spellEnd"/>
+      <w:r>
+        <w:t xml:space="preserve"> type, both name and email properties are required.</w:t>
+      </w:r>
+    </w:p>
+    <w:p>
+      <w:r>
+        <w:pict w14:anchorId="2BF5F78A">
+          <v:rect id="_x0000_i1042" style="width:0;height:1.5pt" o:hralign="center" o:hrstd="t" o:hr="t" fillcolor="#a0a0a0" stroked="f"/>
+        </w:pict>
+      </w:r>
+    </w:p>
+    <w:p>
+      <w:pPr>
+        <w:pStyle w:val="NormalWeb"/>
+      </w:pPr>
+      <w:r>
+        <w:rPr>
+          <w:b/>
+        </w:rPr>
+        <w:t>Explanation</w:t>
+      </w:r>
+      <w:r>
+        <w:t>:</w:t>
+      </w:r>
+      <w:r>
+        <w:br/>
+        <w:t>This feature is useful for extending types across different parts of your codebase without modifying the original interface directly.</w:t>
+      </w:r>
+    </w:p>
+    <w:p>
+      <w:pPr>
+        <w:pStyle w:val="NormalWeb"/>
+      </w:pPr>
+    </w:p>
+    <w:p>
+      <w:pPr>
+        <w:pStyle w:val="Heading3"/>
+        <w:rPr>
+          <w:sz w:val="32"/>
+        </w:rPr>
+      </w:pPr>
+      <w:r>
+        <w:rPr>
+          <w:sz w:val="32"/>
+        </w:rPr>
+        <w:t xml:space="preserve">7. </w:t>
+      </w:r>
+      <w:r>
+        <w:rPr>
+          <w:sz w:val="32"/>
+        </w:rPr>
+        <w:t>Class and Objects</w:t>
+      </w:r>
+    </w:p>
+    <w:p>
+      <w:pPr>
+        <w:pStyle w:val="NormalWeb"/>
+      </w:pPr>
+      <w:r>
+        <w:rPr>
+          <w:b/>
+        </w:rPr>
+        <w:t>Definition</w:t>
+      </w:r>
+      <w:r>
+        <w:t>:</w:t>
+      </w:r>
+      <w:r>
+        <w:br/>
+        <w:t>A class is a blueprint for creating objects with specific properties and methods in TypeScript. Objects are instances of a class.</w:t>
+      </w:r>
+    </w:p>
+    <w:p>
+      <w:r>
+        <w:pict w14:anchorId="587F9D2E">
+          <v:rect id="_x0000_i1049" style="width:0;height:1.5pt" o:hralign="center" o:hrstd="t" o:hr="t" fillcolor="#a0a0a0" stroked="f"/>
+        </w:pict>
+      </w:r>
+    </w:p>
+    <w:p>
+      <w:pPr>
+        <w:pStyle w:val="NormalWeb"/>
+      </w:pPr>
+      <w:r>
+        <w:t>Create a Device class</w:t>
+      </w:r>
+      <w:r>
+        <w:br/>
+        <w:t>Define a class Device with properties:</w:t>
+      </w:r>
+      <w:r>
+        <w:br/>
+        <w:t>• name = "dell"</w:t>
+      </w:r>
+      <w:r>
+        <w:br/>
+        <w:t>• price = 50000</w:t>
+      </w:r>
+      <w:r>
+        <w:br/>
+        <w:t>• category = "laptop"</w:t>
+      </w:r>
+    </w:p>
+    <w:p>
+      <w:r>
+        <w:pict w14:anchorId="32BDC8E6">
+          <v:rect id="_x0000_i1050" style="width:0;height:1.5pt" o:hralign="center" o:hrstd="t" o:hr="t" fillcolor="#a0a0a0" stroked="f"/>
+        </w:pict>
+      </w:r>
+    </w:p>
+    <w:p>
+      <w:pPr>
+        <w:pStyle w:val="NormalWeb"/>
+      </w:pPr>
+      <w:r>
+        <w:t>Create objects of Device</w:t>
+      </w:r>
+      <w:r>
+        <w:br/>
+        <w:t>We create two objects using the Device class:</w:t>
+      </w:r>
+    </w:p>
+    <w:p>
+      <w:pPr>
+        <w:pStyle w:val="NormalWeb"/>
+      </w:pPr>
+      <w:r>
+        <w:t>d1 is created as:</w:t>
+      </w:r>
+      <w:r>
+        <w:br/>
+        <w:t xml:space="preserve">• let d1 = new </w:t>
+      </w:r>
+      <w:proofErr w:type="gramStart"/>
+      <w:r>
+        <w:t>Device(</w:t>
+      </w:r>
+      <w:proofErr w:type="gramEnd"/>
+      <w:r>
+        <w:t>)</w:t>
+      </w:r>
+    </w:p>
+    <w:p>
+      <w:pPr>
+        <w:pStyle w:val="NormalWeb"/>
+      </w:pPr>
+      <w:r>
+        <w:t>d2 is created as:</w:t>
+      </w:r>
+      <w:r>
+        <w:br/>
+        <w:t xml:space="preserve">• let d2 = new </w:t>
+      </w:r>
+      <w:proofErr w:type="gramStart"/>
+      <w:r>
+        <w:t>Device(</w:t>
+      </w:r>
+      <w:proofErr w:type="gramEnd"/>
+      <w:r>
+        <w:t>)</w:t>
+      </w:r>
+    </w:p>
+    <w:p>
+      <w:r>
+        <w:pict w14:anchorId="35D0FB91">
+          <v:rect id="_x0000_i1051" style="width:0;height:1.5pt" o:hralign="center" o:hrstd="t" o:hr="t" fillcolor="#a0a0a0" stroked="f"/>
+        </w:pict>
+      </w:r>
+    </w:p>
+    <w:p>
+      <w:pPr>
+        <w:pStyle w:val="NormalWeb"/>
+      </w:pPr>
+      <w:r>
+        <w:rPr>
+          <w:b/>
+        </w:rPr>
+        <w:lastRenderedPageBreak/>
+        <w:t>Explanation</w:t>
+      </w:r>
+      <w:r>
+        <w:t>:</w:t>
+      </w:r>
+      <w:r>
+        <w:br/>
+        <w:t>Here, both d1 and d2 are instances of the Device class and have the same default properties: name as "dell", price as 50000, and category as "laptop". Using classes helps in creating multiple objects with the same structure efficiently.</w:t>
+      </w:r>
+    </w:p>
+    <w:p>
+      <w:pPr>
+        <w:pStyle w:val="NormalWeb"/>
+      </w:pPr>
+      <w:r>
+        <w:t xml:space="preserve">This </w:t>
+      </w:r>
+      <w:r>
+        <w:t xml:space="preserve">in </w:t>
+      </w:r>
+      <w:proofErr w:type="spellStart"/>
+      <w:r>
+        <w:t>oop</w:t>
+      </w:r>
+      <w:proofErr w:type="spellEnd"/>
+      <w:r>
+        <w:br/>
+      </w:r>
+      <w:r>
+        <w:br/>
+        <w:t>when we want to access any variable that is being created in class and if we want to access it in the method we use this reference to give current context.</w:t>
+      </w:r>
+    </w:p>
+    <w:p>
+      <w:pPr>
+        <w:spacing w:before="100" w:beforeAutospacing="1" w:after="100" w:afterAutospacing="1" w:line="240" w:lineRule="auto"/>
+        <w:rPr>
+          <w:rFonts w:ascii="Times New Roman" w:eastAsia="Times New Roman" w:hAnsi="Times New Roman" w:cs="Times New Roman"/>
+          <w:sz w:val="24"/>
+          <w:szCs w:val="24"/>
+          <w:lang w:eastAsia="en-IN"/>
+        </w:rPr>
+      </w:pPr>
+    </w:p>
+    <w:p>
+      <w:pPr>
+        <w:spacing w:before="100" w:beforeAutospacing="1" w:after="100" w:afterAutospacing="1" w:line="240" w:lineRule="auto"/>
+        <w:outlineLvl w:val="2"/>
+        <w:rPr>
+          <w:rFonts w:ascii="Times New Roman" w:eastAsia="Times New Roman" w:hAnsi="Times New Roman" w:cs="Times New Roman"/>
+          <w:b/>
+          <w:bCs/>
+          <w:sz w:val="32"/>
+          <w:szCs w:val="27"/>
+          <w:lang w:eastAsia="en-IN"/>
+        </w:rPr>
+      </w:pPr>
+      <w:r>
+        <w:rPr>
+          <w:rFonts w:ascii="Courier New" w:eastAsia="Times New Roman" w:hAnsi="Courier New" w:cs="Courier New"/>
+          <w:b/>
+          <w:bCs/>
+          <w:sz w:val="32"/>
+          <w:szCs w:val="20"/>
+          <w:lang w:eastAsia="en-IN"/>
+        </w:rPr>
+        <w:t>this</w:t>
+      </w:r>
+      <w:r>
+        <w:rPr>
+          <w:rFonts w:ascii="Times New Roman" w:eastAsia="Times New Roman" w:hAnsi="Times New Roman" w:cs="Times New Roman"/>
+          <w:b/>
+          <w:bCs/>
+          <w:sz w:val="32"/>
+          <w:szCs w:val="27"/>
+          <w:lang w:eastAsia="en-IN"/>
+        </w:rPr>
+        <w:t xml:space="preserve"> in OOP</w:t>
+      </w:r>
+    </w:p>
+    <w:p>
+      <w:pPr>
+        <w:spacing w:before="100" w:beforeAutospacing="1" w:after="100" w:afterAutospacing="1" w:line="240" w:lineRule="auto"/>
+        <w:rPr>
+          <w:rFonts w:ascii="Times New Roman" w:eastAsia="Times New Roman" w:hAnsi="Times New Roman" w:cs="Times New Roman"/>
+          <w:sz w:val="24"/>
+          <w:szCs w:val="24"/>
+          <w:lang w:eastAsia="en-IN"/>
+        </w:rPr>
+      </w:pPr>
+      <w:r>
+        <w:rPr>
+          <w:rFonts w:ascii="Times New Roman" w:eastAsia="Times New Roman" w:hAnsi="Times New Roman" w:cs="Times New Roman"/>
+          <w:b/>
+          <w:sz w:val="24"/>
+          <w:szCs w:val="24"/>
+          <w:lang w:eastAsia="en-IN"/>
+        </w:rPr>
+        <w:t>Definition</w:t>
+      </w:r>
+      <w:r>
+        <w:rPr>
+          <w:rFonts w:ascii="Times New Roman" w:eastAsia="Times New Roman" w:hAnsi="Times New Roman" w:cs="Times New Roman"/>
+          <w:sz w:val="24"/>
+          <w:szCs w:val="24"/>
+          <w:lang w:eastAsia="en-IN"/>
+        </w:rPr>
+        <w:t>:</w:t>
+      </w:r>
+      <w:r>
+        <w:rPr>
+          <w:rFonts w:ascii="Times New Roman" w:eastAsia="Times New Roman" w:hAnsi="Times New Roman" w:cs="Times New Roman"/>
+          <w:sz w:val="24"/>
+          <w:szCs w:val="24"/>
+          <w:lang w:eastAsia="en-IN"/>
+        </w:rPr>
+        <w:br/>
+        <w:t xml:space="preserve">In object-oriented programming, </w:t>
+      </w:r>
+      <w:r>
+        <w:rPr>
+          <w:rFonts w:ascii="Courier New" w:eastAsia="Times New Roman" w:hAnsi="Courier New" w:cs="Courier New"/>
+          <w:sz w:val="20"/>
+          <w:szCs w:val="20"/>
+          <w:lang w:eastAsia="en-IN"/>
+        </w:rPr>
+        <w:t>this</w:t>
+      </w:r>
+      <w:r>
+        <w:rPr>
+          <w:rFonts w:ascii="Times New Roman" w:eastAsia="Times New Roman" w:hAnsi="Times New Roman" w:cs="Times New Roman"/>
+          <w:sz w:val="24"/>
+          <w:szCs w:val="24"/>
+          <w:lang w:eastAsia="en-IN"/>
+        </w:rPr>
+        <w:t xml:space="preserve"> is a reference used to access variables or properties of the current class within its methods. It gives the current context of the object.</w:t>
+      </w:r>
+    </w:p>
+    <w:p>
+      <w:pPr>
+        <w:spacing w:after="0" w:line="240" w:lineRule="auto"/>
+        <w:rPr>
+          <w:rFonts w:ascii="Times New Roman" w:eastAsia="Times New Roman" w:hAnsi="Times New Roman" w:cs="Times New Roman"/>
+          <w:sz w:val="24"/>
+          <w:szCs w:val="24"/>
+          <w:lang w:eastAsia="en-IN"/>
+        </w:rPr>
+      </w:pPr>
+      <w:r>
+        <w:rPr>
+          <w:rFonts w:ascii="Times New Roman" w:eastAsia="Times New Roman" w:hAnsi="Times New Roman" w:cs="Times New Roman"/>
+          <w:sz w:val="24"/>
+          <w:szCs w:val="24"/>
+          <w:lang w:eastAsia="en-IN"/>
+        </w:rPr>
+        <w:pict w14:anchorId="251CC234">
+          <v:rect id="_x0000_i1073" style="width:0;height:1.5pt" o:hralign="center" o:hrstd="t" o:hr="t" fillcolor="#a0a0a0" stroked="f"/>
+        </w:pict>
+      </w:r>
+    </w:p>
+    <w:p>
+      <w:pPr>
+        <w:spacing w:before="100" w:beforeAutospacing="1" w:after="100" w:afterAutospacing="1" w:line="240" w:lineRule="auto"/>
+        <w:rPr>
+          <w:rFonts w:ascii="Times New Roman" w:eastAsia="Times New Roman" w:hAnsi="Times New Roman" w:cs="Times New Roman"/>
+          <w:sz w:val="24"/>
+          <w:szCs w:val="24"/>
+          <w:lang w:eastAsia="en-IN"/>
+        </w:rPr>
+      </w:pPr>
+      <w:r>
+        <w:rPr>
+          <w:rFonts w:ascii="Times New Roman" w:eastAsia="Times New Roman" w:hAnsi="Times New Roman" w:cs="Times New Roman"/>
+          <w:b/>
+          <w:sz w:val="24"/>
+          <w:szCs w:val="24"/>
+          <w:lang w:eastAsia="en-IN"/>
+        </w:rPr>
+        <w:t>Usage</w:t>
+      </w:r>
+      <w:r>
+        <w:rPr>
+          <w:rFonts w:ascii="Times New Roman" w:eastAsia="Times New Roman" w:hAnsi="Times New Roman" w:cs="Times New Roman"/>
+          <w:sz w:val="24"/>
+          <w:szCs w:val="24"/>
+          <w:lang w:eastAsia="en-IN"/>
+        </w:rPr>
+        <w:t>:</w:t>
+      </w:r>
+      <w:r>
+        <w:rPr>
+          <w:rFonts w:ascii="Times New Roman" w:eastAsia="Times New Roman" w:hAnsi="Times New Roman" w:cs="Times New Roman"/>
+          <w:sz w:val="24"/>
+          <w:szCs w:val="24"/>
+          <w:lang w:eastAsia="en-IN"/>
+        </w:rPr>
+        <w:br/>
+        <w:t xml:space="preserve">When we want to access any variable created in a class inside its method, we use </w:t>
+      </w:r>
+      <w:r>
+        <w:rPr>
+          <w:rFonts w:ascii="Courier New" w:eastAsia="Times New Roman" w:hAnsi="Courier New" w:cs="Courier New"/>
+          <w:sz w:val="20"/>
+          <w:szCs w:val="20"/>
+          <w:lang w:eastAsia="en-IN"/>
+        </w:rPr>
+        <w:t>this</w:t>
+      </w:r>
+      <w:r>
+        <w:rPr>
+          <w:rFonts w:ascii="Times New Roman" w:eastAsia="Times New Roman" w:hAnsi="Times New Roman" w:cs="Times New Roman"/>
+          <w:sz w:val="24"/>
+          <w:szCs w:val="24"/>
+          <w:lang w:eastAsia="en-IN"/>
+        </w:rPr>
+        <w:t xml:space="preserve"> to refer to that variable belonging to the current object.</w:t>
+      </w:r>
+    </w:p>
+    <w:p>
+      <w:pPr>
+        <w:spacing w:after="0" w:line="240" w:lineRule="auto"/>
+        <w:rPr>
+          <w:rFonts w:ascii="Times New Roman" w:eastAsia="Times New Roman" w:hAnsi="Times New Roman" w:cs="Times New Roman"/>
+          <w:sz w:val="24"/>
+          <w:szCs w:val="24"/>
+          <w:lang w:eastAsia="en-IN"/>
+        </w:rPr>
+      </w:pPr>
+      <w:r>
+        <w:rPr>
+          <w:rFonts w:ascii="Times New Roman" w:eastAsia="Times New Roman" w:hAnsi="Times New Roman" w:cs="Times New Roman"/>
+          <w:sz w:val="24"/>
+          <w:szCs w:val="24"/>
+          <w:lang w:eastAsia="en-IN"/>
+        </w:rPr>
+        <w:pict w14:anchorId="5B530ADF">
+          <v:rect id="_x0000_i1074" style="width:0;height:1.5pt" o:hralign="center" o:hrstd="t" o:hr="t" fillcolor="#a0a0a0" stroked="f"/>
+        </w:pict>
+      </w:r>
+    </w:p>
+    <w:p>
+      <w:pPr>
+        <w:spacing w:before="100" w:beforeAutospacing="1" w:after="100" w:afterAutospacing="1" w:line="240" w:lineRule="auto"/>
+        <w:rPr>
+          <w:rFonts w:ascii="Times New Roman" w:eastAsia="Times New Roman" w:hAnsi="Times New Roman" w:cs="Times New Roman"/>
+          <w:sz w:val="24"/>
+          <w:szCs w:val="24"/>
+          <w:lang w:eastAsia="en-IN"/>
+        </w:rPr>
+      </w:pPr>
+      <w:r>
+        <w:rPr>
+          <w:rFonts w:ascii="Times New Roman" w:eastAsia="Times New Roman" w:hAnsi="Times New Roman" w:cs="Times New Roman"/>
+          <w:b/>
+          <w:sz w:val="24"/>
+          <w:szCs w:val="24"/>
+          <w:lang w:eastAsia="en-IN"/>
+        </w:rPr>
+        <w:t>Example</w:t>
+      </w:r>
+      <w:r>
+        <w:rPr>
+          <w:rFonts w:ascii="Times New Roman" w:eastAsia="Times New Roman" w:hAnsi="Times New Roman" w:cs="Times New Roman"/>
+          <w:sz w:val="24"/>
+          <w:szCs w:val="24"/>
+          <w:lang w:eastAsia="en-IN"/>
+        </w:rPr>
+        <w:t>:</w:t>
+      </w:r>
+    </w:p>
+    <w:p>
+      <w:pPr>
+        <w:spacing w:before="100" w:beforeAutospacing="1" w:after="100" w:afterAutospacing="1" w:line="240" w:lineRule="auto"/>
+        <w:rPr>
+          <w:rFonts w:ascii="Times New Roman" w:eastAsia="Times New Roman" w:hAnsi="Times New Roman" w:cs="Times New Roman"/>
+          <w:sz w:val="24"/>
+          <w:szCs w:val="24"/>
+          <w:lang w:eastAsia="en-IN"/>
+        </w:rPr>
+      </w:pPr>
+      <w:r>
+        <w:rPr>
+          <w:rFonts w:ascii="Times New Roman" w:eastAsia="Times New Roman" w:hAnsi="Times New Roman" w:cs="Times New Roman"/>
+          <w:sz w:val="24"/>
+          <w:szCs w:val="24"/>
+          <w:lang w:eastAsia="en-IN"/>
+        </w:rPr>
+        <w:t>If we have a class with a property:</w:t>
+      </w:r>
+      <w:r>
+        <w:rPr>
+          <w:rFonts w:ascii="Times New Roman" w:eastAsia="Times New Roman" w:hAnsi="Times New Roman" w:cs="Times New Roman"/>
+          <w:sz w:val="24"/>
+          <w:szCs w:val="24"/>
+          <w:lang w:eastAsia="en-IN"/>
+        </w:rPr>
+        <w:br/>
+        <w:t>• name = "alpha"</w:t>
+      </w:r>
+    </w:p>
+    <w:p>
+      <w:pPr>
+        <w:spacing w:before="100" w:beforeAutospacing="1" w:after="100" w:afterAutospacing="1" w:line="240" w:lineRule="auto"/>
+        <w:rPr>
+          <w:rFonts w:ascii="Times New Roman" w:eastAsia="Times New Roman" w:hAnsi="Times New Roman" w:cs="Times New Roman"/>
+          <w:sz w:val="24"/>
+          <w:szCs w:val="24"/>
+          <w:lang w:eastAsia="en-IN"/>
+        </w:rPr>
+      </w:pPr>
+      <w:r>
+        <w:rPr>
+          <w:rFonts w:ascii="Times New Roman" w:eastAsia="Times New Roman" w:hAnsi="Times New Roman" w:cs="Times New Roman"/>
+          <w:sz w:val="24"/>
+          <w:szCs w:val="24"/>
+          <w:lang w:eastAsia="en-IN"/>
+        </w:rPr>
+        <w:t>And a method inside the class wants to access this name property, we write:</w:t>
+      </w:r>
+      <w:r>
+        <w:rPr>
+          <w:rFonts w:ascii="Times New Roman" w:eastAsia="Times New Roman" w:hAnsi="Times New Roman" w:cs="Times New Roman"/>
+          <w:sz w:val="24"/>
+          <w:szCs w:val="24"/>
+          <w:lang w:eastAsia="en-IN"/>
+        </w:rPr>
+        <w:br/>
+        <w:t>• this.name</w:t>
+      </w:r>
+    </w:p>
+    <w:p>
+      <w:pPr>
+        <w:spacing w:after="0" w:line="240" w:lineRule="auto"/>
+        <w:rPr>
+          <w:rFonts w:ascii="Times New Roman" w:eastAsia="Times New Roman" w:hAnsi="Times New Roman" w:cs="Times New Roman"/>
+          <w:sz w:val="24"/>
+          <w:szCs w:val="24"/>
+          <w:lang w:eastAsia="en-IN"/>
+        </w:rPr>
+      </w:pPr>
+      <w:r>
+        <w:rPr>
+          <w:rFonts w:ascii="Times New Roman" w:eastAsia="Times New Roman" w:hAnsi="Times New Roman" w:cs="Times New Roman"/>
+          <w:sz w:val="24"/>
+          <w:szCs w:val="24"/>
+          <w:lang w:eastAsia="en-IN"/>
+        </w:rPr>
+        <w:pict w14:anchorId="1BD4FFE1">
+          <v:rect id="_x0000_i1075" style="width:0;height:1.5pt" o:hralign="center" o:hrstd="t" o:hr="t" fillcolor="#a0a0a0" stroked="f"/>
+        </w:pict>
+      </w:r>
+    </w:p>
+    <w:p>
+      <w:pPr>
+        <w:spacing w:before="100" w:beforeAutospacing="1" w:after="100" w:afterAutospacing="1" w:line="240" w:lineRule="auto"/>
+        <w:rPr>
+          <w:rFonts w:ascii="Times New Roman" w:eastAsia="Times New Roman" w:hAnsi="Times New Roman" w:cs="Times New Roman"/>
+          <w:sz w:val="24"/>
+          <w:szCs w:val="24"/>
+          <w:lang w:eastAsia="en-IN"/>
+        </w:rPr>
+      </w:pPr>
+      <w:bookmarkStart w:id="0" w:name="_GoBack"/>
+      <w:r>
+        <w:rPr>
+          <w:rFonts w:ascii="Times New Roman" w:eastAsia="Times New Roman" w:hAnsi="Times New Roman" w:cs="Times New Roman"/>
+          <w:b/>
+          <w:sz w:val="24"/>
+          <w:szCs w:val="24"/>
+          <w:lang w:eastAsia="en-IN"/>
+        </w:rPr>
+        <w:t>Explanation</w:t>
+      </w:r>
+      <w:bookmarkEnd w:id="0"/>
+      <w:r>
+        <w:rPr>
+          <w:rFonts w:ascii="Times New Roman" w:eastAsia="Times New Roman" w:hAnsi="Times New Roman" w:cs="Times New Roman"/>
+          <w:sz w:val="24"/>
+          <w:szCs w:val="24"/>
+          <w:lang w:eastAsia="en-IN"/>
+        </w:rPr>
+        <w:t>:</w:t>
+      </w:r>
+      <w:r>
+        <w:rPr>
+          <w:rFonts w:ascii="Times New Roman" w:eastAsia="Times New Roman" w:hAnsi="Times New Roman" w:cs="Times New Roman"/>
+          <w:sz w:val="24"/>
+          <w:szCs w:val="24"/>
+          <w:lang w:eastAsia="en-IN"/>
+        </w:rPr>
+        <w:br/>
+        <w:t xml:space="preserve">Here, </w:t>
+      </w:r>
+      <w:r>
+        <w:rPr>
+          <w:rFonts w:ascii="Courier New" w:eastAsia="Times New Roman" w:hAnsi="Courier New" w:cs="Courier New"/>
+          <w:sz w:val="20"/>
+          <w:szCs w:val="20"/>
+          <w:lang w:eastAsia="en-IN"/>
+        </w:rPr>
+        <w:t>this</w:t>
+      </w:r>
+      <w:r>
+        <w:rPr>
+          <w:rFonts w:ascii="Times New Roman" w:eastAsia="Times New Roman" w:hAnsi="Times New Roman" w:cs="Times New Roman"/>
+          <w:sz w:val="24"/>
+          <w:szCs w:val="24"/>
+          <w:lang w:eastAsia="en-IN"/>
+        </w:rPr>
+        <w:t xml:space="preserve"> refers to the current object of the class. Without </w:t>
+      </w:r>
+      <w:r>
+        <w:rPr>
+          <w:rFonts w:ascii="Courier New" w:eastAsia="Times New Roman" w:hAnsi="Courier New" w:cs="Courier New"/>
+          <w:sz w:val="20"/>
+          <w:szCs w:val="20"/>
+          <w:lang w:eastAsia="en-IN"/>
+        </w:rPr>
+        <w:t>this</w:t>
+      </w:r>
+      <w:r>
+        <w:rPr>
+          <w:rFonts w:ascii="Times New Roman" w:eastAsia="Times New Roman" w:hAnsi="Times New Roman" w:cs="Times New Roman"/>
+          <w:sz w:val="24"/>
+          <w:szCs w:val="24"/>
+          <w:lang w:eastAsia="en-IN"/>
+        </w:rPr>
+        <w:t>, the method will not know that you are referring to the class-level property. It ensures we are accessing the property or method of the current instance on which the function is called.</w:t>
       </w:r>
     </w:p>
     <w:p>
@@ -1336,6 +2314,155 @@
 <file path=word/numbering.xml><?xml version="1.0" encoding="utf-8"?>
 <w:numbering xmlns:wpc="http://schemas.microsoft.com/office/word/2010/wordprocessingCanvas" xmlns:cx="http://schemas.microsoft.com/office/drawing/2014/chartex" xmlns:cx1="http://schemas.microsoft.com/office/drawing/2015/9/8/chartex" xmlns:cx2="http://schemas.microsoft.com/office/drawing/2015/10/21/chartex" xmlns:cx3="http://schemas.microsoft.com/office/drawing/2016/5/9/chartex" xmlns:cx4="http://schemas.microsoft.com/office/drawing/2016/5/10/chartex" xmlns:cx5="http://schemas.microsoft.com/office/drawing/2016/5/11/chartex" xmlns:cx6="http://schemas.microsoft.com/office/drawing/2016/5/12/chartex" xmlns:cx7="http://schemas.microsoft.com/office/drawing/2016/5/13/chartex" xmlns:cx8="http://schemas.microsoft.com/office/drawing/2016/5/14/chartex" xmlns:mc="http://schemas.openxmlformats.org/markup-compatibility/2006" xmlns:aink="http://schemas.microsoft.com/office/drawing/2016/ink" xmlns:am3d="http://schemas.microsoft.com/office/drawing/2017/model3d" xmlns:o="urn:schemas-microsoft-com:office:office" xmlns:r="http://schemas.openxmlformats.org/officeDocument/2006/relationships" xmlns:m="http://schemas.openxmlformats.org/officeDocument/2006/math" xmlns:v="urn:schemas-microsoft-com:vml" xmlns:wp14="http://schemas.microsoft.com/office/word/2010/wordprocessingDrawing" xmlns:wp="http://schemas.openxmlformats.org/drawingml/2006/wordprocessingDrawing" xmlns:w10="urn:schemas-microsoft-com:office:word" xmlns:w="http://schemas.openxmlformats.org/wordprocessingml/2006/main" xmlns:w14="http://schemas.microsoft.com/office/word/2010/wordml" xmlns:w15="http://schemas.microsoft.com/office/word/2012/wordml" xmlns:w16cid="http://schemas.microsoft.com/office/word/2016/wordml/cid" xmlns:w16se="http://schemas.microsoft.com/office/word/2015/wordml/symex" xmlns:wpg="http://schemas.microsoft.com/office/word/2010/wordprocessingGroup" xmlns:wpi="http://schemas.microsoft.com/office/word/2010/wordprocessingInk" xmlns:wne="http://schemas.microsoft.com/office/word/2006/wordml" xmlns:wps="http://schemas.microsoft.com/office/word/2010/wordprocessingShape" mc:Ignorable="w14 w15 w16se w16cid wp14">
   <w:abstractNum w:abstractNumId="0" w15:restartNumberingAfterBreak="0">
+    <w:nsid w:val="0FE0392A"/>
+    <w:multiLevelType w:val="multilevel"/>
+    <w:tmpl w:val="73EA6FFA"/>
+    <w:lvl w:ilvl="0">
+      <w:start w:val="1"/>
+      <w:numFmt w:val="bullet"/>
+      <w:lvlText w:val=""/>
+      <w:lvlJc w:val="left"/>
+      <w:pPr>
+        <w:tabs>
+          <w:tab w:val="num" w:pos="720"/>
+        </w:tabs>
+        <w:ind w:left="720" w:hanging="360"/>
+      </w:pPr>
+      <w:rPr>
+        <w:rFonts w:ascii="Symbol" w:hAnsi="Symbol" w:hint="default"/>
+        <w:sz w:val="20"/>
+      </w:rPr>
+    </w:lvl>
+    <w:lvl w:ilvl="1" w:tentative="1">
+      <w:start w:val="1"/>
+      <w:numFmt w:val="bullet"/>
+      <w:lvlText w:val="o"/>
+      <w:lvlJc w:val="left"/>
+      <w:pPr>
+        <w:tabs>
+          <w:tab w:val="num" w:pos="1440"/>
+        </w:tabs>
+        <w:ind w:left="1440" w:hanging="360"/>
+      </w:pPr>
+      <w:rPr>
+        <w:rFonts w:ascii="Courier New" w:hAnsi="Courier New" w:hint="default"/>
+        <w:sz w:val="20"/>
+      </w:rPr>
+    </w:lvl>
+    <w:lvl w:ilvl="2" w:tentative="1">
+      <w:start w:val="1"/>
+      <w:numFmt w:val="bullet"/>
+      <w:lvlText w:val=""/>
+      <w:lvlJc w:val="left"/>
+      <w:pPr>
+        <w:tabs>
+          <w:tab w:val="num" w:pos="2160"/>
+        </w:tabs>
+        <w:ind w:left="2160" w:hanging="360"/>
+      </w:pPr>
+      <w:rPr>
+        <w:rFonts w:ascii="Wingdings" w:hAnsi="Wingdings" w:hint="default"/>
+        <w:sz w:val="20"/>
+      </w:rPr>
+    </w:lvl>
+    <w:lvl w:ilvl="3" w:tentative="1">
+      <w:start w:val="1"/>
+      <w:numFmt w:val="bullet"/>
+      <w:lvlText w:val=""/>
+      <w:lvlJc w:val="left"/>
+      <w:pPr>
+        <w:tabs>
+          <w:tab w:val="num" w:pos="2880"/>
+        </w:tabs>
+        <w:ind w:left="2880" w:hanging="360"/>
+      </w:pPr>
+      <w:rPr>
+        <w:rFonts w:ascii="Wingdings" w:hAnsi="Wingdings" w:hint="default"/>
+        <w:sz w:val="20"/>
+      </w:rPr>
+    </w:lvl>
+    <w:lvl w:ilvl="4" w:tentative="1">
+      <w:start w:val="1"/>
+      <w:numFmt w:val="bullet"/>
+      <w:lvlText w:val=""/>
+      <w:lvlJc w:val="left"/>
+      <w:pPr>
+        <w:tabs>
+          <w:tab w:val="num" w:pos="3600"/>
+        </w:tabs>
+        <w:ind w:left="3600" w:hanging="360"/>
+      </w:pPr>
+      <w:rPr>
+        <w:rFonts w:ascii="Wingdings" w:hAnsi="Wingdings" w:hint="default"/>
+        <w:sz w:val="20"/>
+      </w:rPr>
+    </w:lvl>
+    <w:lvl w:ilvl="5" w:tentative="1">
+      <w:start w:val="1"/>
+      <w:numFmt w:val="bullet"/>
+      <w:lvlText w:val=""/>
+      <w:lvlJc w:val="left"/>
+      <w:pPr>
+        <w:tabs>
+          <w:tab w:val="num" w:pos="4320"/>
+        </w:tabs>
+        <w:ind w:left="4320" w:hanging="360"/>
+      </w:pPr>
+      <w:rPr>
+        <w:rFonts w:ascii="Wingdings" w:hAnsi="Wingdings" w:hint="default"/>
+        <w:sz w:val="20"/>
+      </w:rPr>
+    </w:lvl>
+    <w:lvl w:ilvl="6" w:tentative="1">
+      <w:start w:val="1"/>
+      <w:numFmt w:val="bullet"/>
+      <w:lvlText w:val=""/>
+      <w:lvlJc w:val="left"/>
+      <w:pPr>
+        <w:tabs>
+          <w:tab w:val="num" w:pos="5040"/>
+        </w:tabs>
+        <w:ind w:left="5040" w:hanging="360"/>
+      </w:pPr>
+      <w:rPr>
+        <w:rFonts w:ascii="Wingdings" w:hAnsi="Wingdings" w:hint="default"/>
+        <w:sz w:val="20"/>
+      </w:rPr>
+    </w:lvl>
+    <w:lvl w:ilvl="7" w:tentative="1">
+      <w:start w:val="1"/>
+      <w:numFmt w:val="bullet"/>
+      <w:lvlText w:val=""/>
+      <w:lvlJc w:val="left"/>
+      <w:pPr>
+        <w:tabs>
+          <w:tab w:val="num" w:pos="5760"/>
+        </w:tabs>
+        <w:ind w:left="5760" w:hanging="360"/>
+      </w:pPr>
+      <w:rPr>
+        <w:rFonts w:ascii="Wingdings" w:hAnsi="Wingdings" w:hint="default"/>
+        <w:sz w:val="20"/>
+      </w:rPr>
+    </w:lvl>
+    <w:lvl w:ilvl="8" w:tentative="1">
+      <w:start w:val="1"/>
+      <w:numFmt w:val="bullet"/>
+      <w:lvlText w:val=""/>
+      <w:lvlJc w:val="left"/>
+      <w:pPr>
+        <w:tabs>
+          <w:tab w:val="num" w:pos="6480"/>
+        </w:tabs>
+        <w:ind w:left="6480" w:hanging="360"/>
+      </w:pPr>
+      <w:rPr>
+        <w:rFonts w:ascii="Wingdings" w:hAnsi="Wingdings" w:hint="default"/>
+        <w:sz w:val="20"/>
+      </w:rPr>
+    </w:lvl>
+  </w:abstractNum>
+  <w:abstractNum w:abstractNumId="1" w15:restartNumberingAfterBreak="0">
     <w:nsid w:val="18552DFE"/>
     <w:multiLevelType w:val="multilevel"/>
     <w:tmpl w:val="5AD88066"/>
@@ -1484,7 +2611,7 @@
       </w:rPr>
     </w:lvl>
   </w:abstractNum>
-  <w:abstractNum w:abstractNumId="1" w15:restartNumberingAfterBreak="0">
+  <w:abstractNum w:abstractNumId="2" w15:restartNumberingAfterBreak="0">
     <w:nsid w:val="258F23AF"/>
     <w:multiLevelType w:val="multilevel"/>
     <w:tmpl w:val="3E603CA4"/>
@@ -1633,7 +2760,156 @@
       </w:rPr>
     </w:lvl>
   </w:abstractNum>
-  <w:abstractNum w:abstractNumId="2" w15:restartNumberingAfterBreak="0">
+  <w:abstractNum w:abstractNumId="3" w15:restartNumberingAfterBreak="0">
+    <w:nsid w:val="2665272E"/>
+    <w:multiLevelType w:val="multilevel"/>
+    <w:tmpl w:val="93B29280"/>
+    <w:lvl w:ilvl="0">
+      <w:start w:val="1"/>
+      <w:numFmt w:val="bullet"/>
+      <w:lvlText w:val=""/>
+      <w:lvlJc w:val="left"/>
+      <w:pPr>
+        <w:tabs>
+          <w:tab w:val="num" w:pos="720"/>
+        </w:tabs>
+        <w:ind w:left="720" w:hanging="360"/>
+      </w:pPr>
+      <w:rPr>
+        <w:rFonts w:ascii="Symbol" w:hAnsi="Symbol" w:hint="default"/>
+        <w:sz w:val="20"/>
+      </w:rPr>
+    </w:lvl>
+    <w:lvl w:ilvl="1" w:tentative="1">
+      <w:start w:val="1"/>
+      <w:numFmt w:val="bullet"/>
+      <w:lvlText w:val="o"/>
+      <w:lvlJc w:val="left"/>
+      <w:pPr>
+        <w:tabs>
+          <w:tab w:val="num" w:pos="1440"/>
+        </w:tabs>
+        <w:ind w:left="1440" w:hanging="360"/>
+      </w:pPr>
+      <w:rPr>
+        <w:rFonts w:ascii="Courier New" w:hAnsi="Courier New" w:hint="default"/>
+        <w:sz w:val="20"/>
+      </w:rPr>
+    </w:lvl>
+    <w:lvl w:ilvl="2" w:tentative="1">
+      <w:start w:val="1"/>
+      <w:numFmt w:val="bullet"/>
+      <w:lvlText w:val=""/>
+      <w:lvlJc w:val="left"/>
+      <w:pPr>
+        <w:tabs>
+          <w:tab w:val="num" w:pos="2160"/>
+        </w:tabs>
+        <w:ind w:left="2160" w:hanging="360"/>
+      </w:pPr>
+      <w:rPr>
+        <w:rFonts w:ascii="Wingdings" w:hAnsi="Wingdings" w:hint="default"/>
+        <w:sz w:val="20"/>
+      </w:rPr>
+    </w:lvl>
+    <w:lvl w:ilvl="3" w:tentative="1">
+      <w:start w:val="1"/>
+      <w:numFmt w:val="bullet"/>
+      <w:lvlText w:val=""/>
+      <w:lvlJc w:val="left"/>
+      <w:pPr>
+        <w:tabs>
+          <w:tab w:val="num" w:pos="2880"/>
+        </w:tabs>
+        <w:ind w:left="2880" w:hanging="360"/>
+      </w:pPr>
+      <w:rPr>
+        <w:rFonts w:ascii="Wingdings" w:hAnsi="Wingdings" w:hint="default"/>
+        <w:sz w:val="20"/>
+      </w:rPr>
+    </w:lvl>
+    <w:lvl w:ilvl="4" w:tentative="1">
+      <w:start w:val="1"/>
+      <w:numFmt w:val="bullet"/>
+      <w:lvlText w:val=""/>
+      <w:lvlJc w:val="left"/>
+      <w:pPr>
+        <w:tabs>
+          <w:tab w:val="num" w:pos="3600"/>
+        </w:tabs>
+        <w:ind w:left="3600" w:hanging="360"/>
+      </w:pPr>
+      <w:rPr>
+        <w:rFonts w:ascii="Wingdings" w:hAnsi="Wingdings" w:hint="default"/>
+        <w:sz w:val="20"/>
+      </w:rPr>
+    </w:lvl>
+    <w:lvl w:ilvl="5" w:tentative="1">
+      <w:start w:val="1"/>
+      <w:numFmt w:val="bullet"/>
+      <w:lvlText w:val=""/>
+      <w:lvlJc w:val="left"/>
+      <w:pPr>
+        <w:tabs>
+          <w:tab w:val="num" w:pos="4320"/>
+        </w:tabs>
+        <w:ind w:left="4320" w:hanging="360"/>
+      </w:pPr>
+      <w:rPr>
+        <w:rFonts w:ascii="Wingdings" w:hAnsi="Wingdings" w:hint="default"/>
+        <w:sz w:val="20"/>
+      </w:rPr>
+    </w:lvl>
+    <w:lvl w:ilvl="6" w:tentative="1">
+      <w:start w:val="1"/>
+      <w:numFmt w:val="bullet"/>
+      <w:lvlText w:val=""/>
+      <w:lvlJc w:val="left"/>
+      <w:pPr>
+        <w:tabs>
+          <w:tab w:val="num" w:pos="5040"/>
+        </w:tabs>
+        <w:ind w:left="5040" w:hanging="360"/>
+      </w:pPr>
+      <w:rPr>
+        <w:rFonts w:ascii="Wingdings" w:hAnsi="Wingdings" w:hint="default"/>
+        <w:sz w:val="20"/>
+      </w:rPr>
+    </w:lvl>
+    <w:lvl w:ilvl="7" w:tentative="1">
+      <w:start w:val="1"/>
+      <w:numFmt w:val="bullet"/>
+      <w:lvlText w:val=""/>
+      <w:lvlJc w:val="left"/>
+      <w:pPr>
+        <w:tabs>
+          <w:tab w:val="num" w:pos="5760"/>
+        </w:tabs>
+        <w:ind w:left="5760" w:hanging="360"/>
+      </w:pPr>
+      <w:rPr>
+        <w:rFonts w:ascii="Wingdings" w:hAnsi="Wingdings" w:hint="default"/>
+        <w:sz w:val="20"/>
+      </w:rPr>
+    </w:lvl>
+    <w:lvl w:ilvl="8" w:tentative="1">
+      <w:start w:val="1"/>
+      <w:numFmt w:val="bullet"/>
+      <w:lvlText w:val=""/>
+      <w:lvlJc w:val="left"/>
+      <w:pPr>
+        <w:tabs>
+          <w:tab w:val="num" w:pos="6480"/>
+        </w:tabs>
+        <w:ind w:left="6480" w:hanging="360"/>
+      </w:pPr>
+      <w:rPr>
+        <w:rFonts w:ascii="Wingdings" w:hAnsi="Wingdings" w:hint="default"/>
+        <w:sz w:val="20"/>
+      </w:rPr>
+    </w:lvl>
+  </w:abstractNum>
+  <w:abstractNum w:abstractNumId="4" w15:restartNumberingAfterBreak="0">
     <w:nsid w:val="2781390A"/>
     <w:multiLevelType w:val="multilevel"/>
     <w:tmpl w:val="E9308F0C"/>
@@ -1782,7 +3058,7 @@
       </w:rPr>
     </w:lvl>
   </w:abstractNum>
-  <w:abstractNum w:abstractNumId="3" w15:restartNumberingAfterBreak="0">
+  <w:abstractNum w:abstractNumId="5" w15:restartNumberingAfterBreak="0">
     <w:nsid w:val="3184606D"/>
     <w:multiLevelType w:val="multilevel"/>
     <w:tmpl w:val="E38E3C5E"/>
@@ -1895,7 +3171,7 @@
       </w:pPr>
     </w:lvl>
   </w:abstractNum>
-  <w:abstractNum w:abstractNumId="4" w15:restartNumberingAfterBreak="0">
+  <w:abstractNum w:abstractNumId="6" w15:restartNumberingAfterBreak="0">
     <w:nsid w:val="34293CF6"/>
     <w:multiLevelType w:val="multilevel"/>
     <w:tmpl w:val="F48E7184"/>
@@ -2044,7 +3320,7 @@
       </w:rPr>
     </w:lvl>
   </w:abstractNum>
-  <w:abstractNum w:abstractNumId="5" w15:restartNumberingAfterBreak="0">
+  <w:abstractNum w:abstractNumId="7" w15:restartNumberingAfterBreak="0">
     <w:nsid w:val="39B17978"/>
     <w:multiLevelType w:val="multilevel"/>
     <w:tmpl w:val="880CD432"/>
@@ -2193,7 +3469,7 @@
       </w:rPr>
     </w:lvl>
   </w:abstractNum>
-  <w:abstractNum w:abstractNumId="6" w15:restartNumberingAfterBreak="0">
+  <w:abstractNum w:abstractNumId="8" w15:restartNumberingAfterBreak="0">
     <w:nsid w:val="3C7F16D9"/>
     <w:multiLevelType w:val="multilevel"/>
     <w:tmpl w:val="8910AB36"/>
@@ -2342,7 +3618,7 @@
       </w:rPr>
     </w:lvl>
   </w:abstractNum>
-  <w:abstractNum w:abstractNumId="7" w15:restartNumberingAfterBreak="0">
+  <w:abstractNum w:abstractNumId="9" w15:restartNumberingAfterBreak="0">
     <w:nsid w:val="405C4305"/>
     <w:multiLevelType w:val="hybridMultilevel"/>
     <w:tmpl w:val="B77ECC84"/>
@@ -2455,7 +3731,7 @@
       </w:rPr>
     </w:lvl>
   </w:abstractNum>
-  <w:abstractNum w:abstractNumId="8" w15:restartNumberingAfterBreak="0">
+  <w:abstractNum w:abstractNumId="10" w15:restartNumberingAfterBreak="0">
     <w:nsid w:val="4B32716D"/>
     <w:multiLevelType w:val="multilevel"/>
     <w:tmpl w:val="67827AAC"/>
@@ -2604,7 +3880,156 @@
       </w:rPr>
     </w:lvl>
   </w:abstractNum>
-  <w:abstractNum w:abstractNumId="9" w15:restartNumberingAfterBreak="0">
+  <w:abstractNum w:abstractNumId="11" w15:restartNumberingAfterBreak="0">
+    <w:nsid w:val="544B0910"/>
+    <w:multiLevelType w:val="multilevel"/>
+    <w:tmpl w:val="9FCA8200"/>
+    <w:lvl w:ilvl="0">
+      <w:start w:val="1"/>
+      <w:numFmt w:val="bullet"/>
+      <w:lvlText w:val=""/>
+      <w:lvlJc w:val="left"/>
+      <w:pPr>
+        <w:tabs>
+          <w:tab w:val="num" w:pos="720"/>
+        </w:tabs>
+        <w:ind w:left="720" w:hanging="360"/>
+      </w:pPr>
+      <w:rPr>
+        <w:rFonts w:ascii="Symbol" w:hAnsi="Symbol" w:hint="default"/>
+        <w:sz w:val="20"/>
+      </w:rPr>
+    </w:lvl>
+    <w:lvl w:ilvl="1" w:tentative="1">
+      <w:start w:val="1"/>
+      <w:numFmt w:val="bullet"/>
+      <w:lvlText w:val="o"/>
+      <w:lvlJc w:val="left"/>
+      <w:pPr>
+        <w:tabs>
+          <w:tab w:val="num" w:pos="1440"/>
+        </w:tabs>
+        <w:ind w:left="1440" w:hanging="360"/>
+      </w:pPr>
+      <w:rPr>
+        <w:rFonts w:ascii="Courier New" w:hAnsi="Courier New" w:hint="default"/>
+        <w:sz w:val="20"/>
+      </w:rPr>
+    </w:lvl>
+    <w:lvl w:ilvl="2" w:tentative="1">
+      <w:start w:val="1"/>
+      <w:numFmt w:val="bullet"/>
+      <w:lvlText w:val=""/>
+      <w:lvlJc w:val="left"/>
+      <w:pPr>
+        <w:tabs>
+          <w:tab w:val="num" w:pos="2160"/>
+        </w:tabs>
+        <w:ind w:left="2160" w:hanging="360"/>
+      </w:pPr>
+      <w:rPr>
+        <w:rFonts w:ascii="Wingdings" w:hAnsi="Wingdings" w:hint="default"/>
+        <w:sz w:val="20"/>
+      </w:rPr>
+    </w:lvl>
+    <w:lvl w:ilvl="3" w:tentative="1">
+      <w:start w:val="1"/>
+      <w:numFmt w:val="bullet"/>
+      <w:lvlText w:val=""/>
+      <w:lvlJc w:val="left"/>
+      <w:pPr>
+        <w:tabs>
+          <w:tab w:val="num" w:pos="2880"/>
+        </w:tabs>
+        <w:ind w:left="2880" w:hanging="360"/>
+      </w:pPr>
+      <w:rPr>
+        <w:rFonts w:ascii="Wingdings" w:hAnsi="Wingdings" w:hint="default"/>
+        <w:sz w:val="20"/>
+      </w:rPr>
+    </w:lvl>
+    <w:lvl w:ilvl="4" w:tentative="1">
+      <w:start w:val="1"/>
+      <w:numFmt w:val="bullet"/>
+      <w:lvlText w:val=""/>
+      <w:lvlJc w:val="left"/>
+      <w:pPr>
+        <w:tabs>
+          <w:tab w:val="num" w:pos="3600"/>
+        </w:tabs>
+        <w:ind w:left="3600" w:hanging="360"/>
+      </w:pPr>
+      <w:rPr>
+        <w:rFonts w:ascii="Wingdings" w:hAnsi="Wingdings" w:hint="default"/>
+        <w:sz w:val="20"/>
+      </w:rPr>
+    </w:lvl>
+    <w:lvl w:ilvl="5" w:tentative="1">
+      <w:start w:val="1"/>
+      <w:numFmt w:val="bullet"/>
+      <w:lvlText w:val=""/>
+      <w:lvlJc w:val="left"/>
+      <w:pPr>
+        <w:tabs>
+          <w:tab w:val="num" w:pos="4320"/>
+        </w:tabs>
+        <w:ind w:left="4320" w:hanging="360"/>
+      </w:pPr>
+      <w:rPr>
+        <w:rFonts w:ascii="Wingdings" w:hAnsi="Wingdings" w:hint="default"/>
+        <w:sz w:val="20"/>
+      </w:rPr>
+    </w:lvl>
+    <w:lvl w:ilvl="6" w:tentative="1">
+      <w:start w:val="1"/>
+      <w:numFmt w:val="bullet"/>
+      <w:lvlText w:val=""/>
+      <w:lvlJc w:val="left"/>
+      <w:pPr>
+        <w:tabs>
+          <w:tab w:val="num" w:pos="5040"/>
+        </w:tabs>
+        <w:ind w:left="5040" w:hanging="360"/>
+      </w:pPr>
+      <w:rPr>
+        <w:rFonts w:ascii="Wingdings" w:hAnsi="Wingdings" w:hint="default"/>
+        <w:sz w:val="20"/>
+      </w:rPr>
+    </w:lvl>
+    <w:lvl w:ilvl="7" w:tentative="1">
+      <w:start w:val="1"/>
+      <w:numFmt w:val="bullet"/>
+      <w:lvlText w:val=""/>
+      <w:lvlJc w:val="left"/>
+      <w:pPr>
+        <w:tabs>
+          <w:tab w:val="num" w:pos="5760"/>
+        </w:tabs>
+        <w:ind w:left="5760" w:hanging="360"/>
+      </w:pPr>
+      <w:rPr>
+        <w:rFonts w:ascii="Wingdings" w:hAnsi="Wingdings" w:hint="default"/>
+        <w:sz w:val="20"/>
+      </w:rPr>
+    </w:lvl>
+    <w:lvl w:ilvl="8" w:tentative="1">
+      <w:start w:val="1"/>
+      <w:numFmt w:val="bullet"/>
+      <w:lvlText w:val=""/>
+      <w:lvlJc w:val="left"/>
+      <w:pPr>
+        <w:tabs>
+          <w:tab w:val="num" w:pos="6480"/>
+        </w:tabs>
+        <w:ind w:left="6480" w:hanging="360"/>
+      </w:pPr>
+      <w:rPr>
+        <w:rFonts w:ascii="Wingdings" w:hAnsi="Wingdings" w:hint="default"/>
+        <w:sz w:val="20"/>
+      </w:rPr>
+    </w:lvl>
+  </w:abstractNum>
+  <w:abstractNum w:abstractNumId="12" w15:restartNumberingAfterBreak="0">
     <w:nsid w:val="5F657D7D"/>
     <w:multiLevelType w:val="multilevel"/>
     <w:tmpl w:val="0A584364"/>
@@ -2753,7 +4178,156 @@
       </w:rPr>
     </w:lvl>
   </w:abstractNum>
-  <w:abstractNum w:abstractNumId="10" w15:restartNumberingAfterBreak="0">
+  <w:abstractNum w:abstractNumId="13" w15:restartNumberingAfterBreak="0">
+    <w:nsid w:val="64F3118C"/>
+    <w:multiLevelType w:val="multilevel"/>
+    <w:tmpl w:val="C8AC27B8"/>
+    <w:lvl w:ilvl="0">
+      <w:start w:val="1"/>
+      <w:numFmt w:val="bullet"/>
+      <w:lvlText w:val=""/>
+      <w:lvlJc w:val="left"/>
+      <w:pPr>
+        <w:tabs>
+          <w:tab w:val="num" w:pos="720"/>
+        </w:tabs>
+        <w:ind w:left="720" w:hanging="360"/>
+      </w:pPr>
+      <w:rPr>
+        <w:rFonts w:ascii="Symbol" w:hAnsi="Symbol" w:hint="default"/>
+        <w:sz w:val="20"/>
+      </w:rPr>
+    </w:lvl>
+    <w:lvl w:ilvl="1" w:tentative="1">
+      <w:start w:val="1"/>
+      <w:numFmt w:val="bullet"/>
+      <w:lvlText w:val="o"/>
+      <w:lvlJc w:val="left"/>
+      <w:pPr>
+        <w:tabs>
+          <w:tab w:val="num" w:pos="1440"/>
+        </w:tabs>
+        <w:ind w:left="1440" w:hanging="360"/>
+      </w:pPr>
+      <w:rPr>
+        <w:rFonts w:ascii="Courier New" w:hAnsi="Courier New" w:hint="default"/>
+        <w:sz w:val="20"/>
+      </w:rPr>
+    </w:lvl>
+    <w:lvl w:ilvl="2" w:tentative="1">
+      <w:start w:val="1"/>
+      <w:numFmt w:val="bullet"/>
+      <w:lvlText w:val=""/>
+      <w:lvlJc w:val="left"/>
+      <w:pPr>
+        <w:tabs>
+          <w:tab w:val="num" w:pos="2160"/>
+        </w:tabs>
+        <w:ind w:left="2160" w:hanging="360"/>
+      </w:pPr>
+      <w:rPr>
+        <w:rFonts w:ascii="Wingdings" w:hAnsi="Wingdings" w:hint="default"/>
+        <w:sz w:val="20"/>
+      </w:rPr>
+    </w:lvl>
+    <w:lvl w:ilvl="3" w:tentative="1">
+      <w:start w:val="1"/>
+      <w:numFmt w:val="bullet"/>
+      <w:lvlText w:val=""/>
+      <w:lvlJc w:val="left"/>
+      <w:pPr>
+        <w:tabs>
+          <w:tab w:val="num" w:pos="2880"/>
+        </w:tabs>
+        <w:ind w:left="2880" w:hanging="360"/>
+      </w:pPr>
+      <w:rPr>
+        <w:rFonts w:ascii="Wingdings" w:hAnsi="Wingdings" w:hint="default"/>
+        <w:sz w:val="20"/>
+      </w:rPr>
+    </w:lvl>
+    <w:lvl w:ilvl="4" w:tentative="1">
+      <w:start w:val="1"/>
+      <w:numFmt w:val="bullet"/>
+      <w:lvlText w:val=""/>
+      <w:lvlJc w:val="left"/>
+      <w:pPr>
+        <w:tabs>
+          <w:tab w:val="num" w:pos="3600"/>
+        </w:tabs>
+        <w:ind w:left="3600" w:hanging="360"/>
+      </w:pPr>
+      <w:rPr>
+        <w:rFonts w:ascii="Wingdings" w:hAnsi="Wingdings" w:hint="default"/>
+        <w:sz w:val="20"/>
+      </w:rPr>
+    </w:lvl>
+    <w:lvl w:ilvl="5" w:tentative="1">
+      <w:start w:val="1"/>
+      <w:numFmt w:val="bullet"/>
+      <w:lvlText w:val=""/>
+      <w:lvlJc w:val="left"/>
+      <w:pPr>
+        <w:tabs>
+          <w:tab w:val="num" w:pos="4320"/>
+        </w:tabs>
+        <w:ind w:left="4320" w:hanging="360"/>
+      </w:pPr>
+      <w:rPr>
+        <w:rFonts w:ascii="Wingdings" w:hAnsi="Wingdings" w:hint="default"/>
+        <w:sz w:val="20"/>
+      </w:rPr>
+    </w:lvl>
+    <w:lvl w:ilvl="6" w:tentative="1">
+      <w:start w:val="1"/>
+      <w:numFmt w:val="bullet"/>
+      <w:lvlText w:val=""/>
+      <w:lvlJc w:val="left"/>
+      <w:pPr>
+        <w:tabs>
+          <w:tab w:val="num" w:pos="5040"/>
+        </w:tabs>
+        <w:ind w:left="5040" w:hanging="360"/>
+      </w:pPr>
+      <w:rPr>
+        <w:rFonts w:ascii="Wingdings" w:hAnsi="Wingdings" w:hint="default"/>
+        <w:sz w:val="20"/>
+      </w:rPr>
+    </w:lvl>
+    <w:lvl w:ilvl="7" w:tentative="1">
+      <w:start w:val="1"/>
+      <w:numFmt w:val="bullet"/>
+      <w:lvlText w:val=""/>
+      <w:lvlJc w:val="left"/>
+      <w:pPr>
+        <w:tabs>
+          <w:tab w:val="num" w:pos="5760"/>
+        </w:tabs>
+        <w:ind w:left="5760" w:hanging="360"/>
+      </w:pPr>
+      <w:rPr>
+        <w:rFonts w:ascii="Wingdings" w:hAnsi="Wingdings" w:hint="default"/>
+        <w:sz w:val="20"/>
+      </w:rPr>
+    </w:lvl>
+    <w:lvl w:ilvl="8" w:tentative="1">
+      <w:start w:val="1"/>
+      <w:numFmt w:val="bullet"/>
+      <w:lvlText w:val=""/>
+      <w:lvlJc w:val="left"/>
+      <w:pPr>
+        <w:tabs>
+          <w:tab w:val="num" w:pos="6480"/>
+        </w:tabs>
+        <w:ind w:left="6480" w:hanging="360"/>
+      </w:pPr>
+      <w:rPr>
+        <w:rFonts w:ascii="Wingdings" w:hAnsi="Wingdings" w:hint="default"/>
+        <w:sz w:val="20"/>
+      </w:rPr>
+    </w:lvl>
+  </w:abstractNum>
+  <w:abstractNum w:abstractNumId="14" w15:restartNumberingAfterBreak="0">
     <w:nsid w:val="6CA41DCD"/>
     <w:multiLevelType w:val="multilevel"/>
     <w:tmpl w:val="E246125A"/>
@@ -2903,37 +4477,49 @@
     </w:lvl>
   </w:abstractNum>
   <w:num w:numId="1">
+    <w:abstractNumId w:val="9"/>
+  </w:num>
+  <w:num w:numId="2">
+    <w:abstractNumId w:val="8"/>
+  </w:num>
+  <w:num w:numId="3">
+    <w:abstractNumId w:val="10"/>
+  </w:num>
+  <w:num w:numId="4">
     <w:abstractNumId w:val="7"/>
   </w:num>
-  <w:num w:numId="2">
+  <w:num w:numId="5">
+    <w:abstractNumId w:val="1"/>
+  </w:num>
+  <w:num w:numId="6">
+    <w:abstractNumId w:val="2"/>
+  </w:num>
+  <w:num w:numId="7">
+    <w:abstractNumId w:val="12"/>
+  </w:num>
+  <w:num w:numId="8">
+    <w:abstractNumId w:val="14"/>
+  </w:num>
+  <w:num w:numId="9">
+    <w:abstractNumId w:val="4"/>
+  </w:num>
+  <w:num w:numId="10">
     <w:abstractNumId w:val="6"/>
   </w:num>
-  <w:num w:numId="3">
-    <w:abstractNumId w:val="8"/>
-  </w:num>
-  <w:num w:numId="4">
+  <w:num w:numId="11">
     <w:abstractNumId w:val="5"/>
   </w:num>
-  <w:num w:numId="5">
+  <w:num w:numId="12">
+    <w:abstractNumId w:val="13"/>
+  </w:num>
+  <w:num w:numId="13">
     <w:abstractNumId w:val="0"/>
   </w:num>
-  <w:num w:numId="6">
-    <w:abstractNumId w:val="1"/>
+  <w:num w:numId="14">
+    <w:abstractNumId w:val="3"/>
   </w:num>
-  <w:num w:numId="7">
-    <w:abstractNumId w:val="9"/>
-  </w:num>
-  <w:num w:numId="8">
-    <w:abstractNumId w:val="10"/>
-  </w:num>
-  <w:num w:numId="9">
-    <w:abstractNumId w:val="2"/>
-  </w:num>
-  <w:num w:numId="10">
-    <w:abstractNumId w:val="4"/>
-  </w:num>
-  <w:num w:numId="11">
-    <w:abstractNumId w:val="3"/>
+  <w:num w:numId="15">
+    <w:abstractNumId w:val="11"/>
   </w:num>
 </w:numbering>
 </file>

</xml_diff>